<commit_message>
Updated sample code for week4 of sep101.
</commit_message>
<xml_diff>
--- a/sep101/Week4/DebuggingExample/DebuggingExample.docx
+++ b/sep101/Week4/DebuggingExample/DebuggingExample.docx
@@ -145,27 +145,7 @@
                 <w:sz w:val="22"/>
                 <w:szCs w:val="24"/>
               </w:rPr>
-              <w:t xml:space="preserve"> (</w:t>
-            </w:r>
-            <w:proofErr w:type="spellStart"/>
-            <w:r>
-              <w:rPr>
-                <w:rFonts w:ascii="Arial" w:hAnsi="Arial" w:cs="Arial"/>
-                <w:b/>
-                <w:sz w:val="22"/>
-                <w:szCs w:val="24"/>
-              </w:rPr>
-              <w:t>int</w:t>
-            </w:r>
-            <w:proofErr w:type="spellEnd"/>
-            <w:r>
-              <w:rPr>
-                <w:rFonts w:ascii="Arial" w:hAnsi="Arial" w:cs="Arial"/>
-                <w:b/>
-                <w:sz w:val="22"/>
-                <w:szCs w:val="24"/>
-              </w:rPr>
-              <w:t>)</w:t>
+              <w:t xml:space="preserve"> (int)</w:t>
             </w:r>
           </w:p>
         </w:tc>
@@ -199,7 +179,6 @@
                 <w:szCs w:val="24"/>
               </w:rPr>
             </w:pPr>
-            <w:proofErr w:type="spellStart"/>
             <w:r>
               <w:rPr>
                 <w:rFonts w:ascii="Arial" w:hAnsi="Arial" w:cs="Arial"/>
@@ -209,7 +188,6 @@
               </w:rPr>
               <w:t>runningTotal</w:t>
             </w:r>
-            <w:proofErr w:type="spellEnd"/>
             <w:r>
               <w:rPr>
                 <w:rFonts w:ascii="Arial" w:hAnsi="Arial" w:cs="Arial"/>
@@ -217,27 +195,7 @@
                 <w:sz w:val="22"/>
                 <w:szCs w:val="24"/>
               </w:rPr>
-              <w:t xml:space="preserve"> (</w:t>
-            </w:r>
-            <w:proofErr w:type="spellStart"/>
-            <w:r>
-              <w:rPr>
-                <w:rFonts w:ascii="Arial" w:hAnsi="Arial" w:cs="Arial"/>
-                <w:b/>
-                <w:sz w:val="22"/>
-                <w:szCs w:val="24"/>
-              </w:rPr>
-              <w:t>int</w:t>
-            </w:r>
-            <w:proofErr w:type="spellEnd"/>
-            <w:r>
-              <w:rPr>
-                <w:rFonts w:ascii="Arial" w:hAnsi="Arial" w:cs="Arial"/>
-                <w:b/>
-                <w:sz w:val="22"/>
-                <w:szCs w:val="24"/>
-              </w:rPr>
-              <w:t>)</w:t>
+              <w:t xml:space="preserve"> (int)</w:t>
             </w:r>
           </w:p>
         </w:tc>
@@ -280,8 +238,6 @@
               </w:rPr>
               <w:t>c</w:t>
             </w:r>
-            <w:bookmarkStart w:id="0" w:name="_GoBack"/>
-            <w:bookmarkEnd w:id="0"/>
             <w:r>
               <w:rPr>
                 <w:rFonts w:ascii="Arial" w:hAnsi="Arial" w:cs="Arial"/>
@@ -298,27 +254,7 @@
                 <w:sz w:val="22"/>
                 <w:szCs w:val="24"/>
               </w:rPr>
-              <w:t xml:space="preserve"> (</w:t>
-            </w:r>
-            <w:proofErr w:type="spellStart"/>
-            <w:r>
-              <w:rPr>
-                <w:rFonts w:ascii="Arial" w:hAnsi="Arial" w:cs="Arial"/>
-                <w:b/>
-                <w:sz w:val="22"/>
-                <w:szCs w:val="24"/>
-              </w:rPr>
-              <w:t>int</w:t>
-            </w:r>
-            <w:proofErr w:type="spellEnd"/>
-            <w:r>
-              <w:rPr>
-                <w:rFonts w:ascii="Arial" w:hAnsi="Arial" w:cs="Arial"/>
-                <w:b/>
-                <w:sz w:val="22"/>
-                <w:szCs w:val="24"/>
-              </w:rPr>
-              <w:t>)</w:t>
+              <w:t xml:space="preserve"> (int)</w:t>
             </w:r>
           </w:p>
         </w:tc>
@@ -348,6 +284,14 @@
                 <w:szCs w:val="26"/>
               </w:rPr>
             </w:pPr>
+            <w:r>
+              <w:rPr>
+                <w:rFonts w:ascii="Arial" w:hAnsi="Arial" w:cs="Arial"/>
+                <w:b/>
+                <w:szCs w:val="26"/>
+              </w:rPr>
+              <w:t>26</w:t>
+            </w:r>
           </w:p>
         </w:tc>
         <w:tc>
@@ -370,6 +314,14 @@
                 <w:szCs w:val="26"/>
               </w:rPr>
             </w:pPr>
+            <w:r>
+              <w:rPr>
+                <w:rFonts w:ascii="Arial" w:hAnsi="Arial" w:cs="Arial"/>
+                <w:b/>
+                <w:szCs w:val="26"/>
+              </w:rPr>
+              <w:t>77</w:t>
+            </w:r>
           </w:p>
         </w:tc>
         <w:tc>
@@ -414,6 +366,14 @@
                 <w:szCs w:val="26"/>
               </w:rPr>
             </w:pPr>
+            <w:r>
+              <w:rPr>
+                <w:rFonts w:ascii="Arial" w:hAnsi="Arial" w:cs="Arial"/>
+                <w:b/>
+                <w:szCs w:val="26"/>
+              </w:rPr>
+              <w:t>0</w:t>
+            </w:r>
           </w:p>
         </w:tc>
       </w:tr>
@@ -442,6 +402,14 @@
                 <w:szCs w:val="26"/>
               </w:rPr>
             </w:pPr>
+            <w:r>
+              <w:rPr>
+                <w:rFonts w:ascii="Arial" w:hAnsi="Arial" w:cs="Arial"/>
+                <w:b/>
+                <w:szCs w:val="26"/>
+              </w:rPr>
+              <w:t>34</w:t>
+            </w:r>
           </w:p>
         </w:tc>
         <w:tc>
@@ -464,6 +432,14 @@
                 <w:szCs w:val="26"/>
               </w:rPr>
             </w:pPr>
+            <w:r>
+              <w:rPr>
+                <w:rFonts w:ascii="Arial" w:hAnsi="Arial" w:cs="Arial"/>
+                <w:b/>
+                <w:szCs w:val="26"/>
+              </w:rPr>
+              <w:t>77</w:t>
+            </w:r>
           </w:p>
         </w:tc>
         <w:tc>
@@ -486,6 +462,14 @@
                 <w:szCs w:val="26"/>
               </w:rPr>
             </w:pPr>
+            <w:r>
+              <w:rPr>
+                <w:rFonts w:ascii="Arial" w:hAnsi="Arial" w:cs="Arial"/>
+                <w:b/>
+                <w:szCs w:val="26"/>
+              </w:rPr>
+              <w:t>77</w:t>
+            </w:r>
           </w:p>
         </w:tc>
         <w:tc>
@@ -508,6 +492,14 @@
                 <w:szCs w:val="26"/>
               </w:rPr>
             </w:pPr>
+            <w:r>
+              <w:rPr>
+                <w:rFonts w:ascii="Arial" w:hAnsi="Arial" w:cs="Arial"/>
+                <w:b/>
+                <w:szCs w:val="26"/>
+              </w:rPr>
+              <w:t>1</w:t>
+            </w:r>
           </w:p>
         </w:tc>
       </w:tr>
@@ -536,6 +528,14 @@
                 <w:szCs w:val="26"/>
               </w:rPr>
             </w:pPr>
+            <w:r>
+              <w:rPr>
+                <w:rFonts w:ascii="Arial" w:hAnsi="Arial" w:cs="Arial"/>
+                <w:b/>
+                <w:szCs w:val="26"/>
+              </w:rPr>
+              <w:t>26</w:t>
+            </w:r>
           </w:p>
         </w:tc>
         <w:tc>
@@ -558,6 +558,14 @@
                 <w:szCs w:val="26"/>
               </w:rPr>
             </w:pPr>
+            <w:r>
+              <w:rPr>
+                <w:rFonts w:ascii="Arial" w:hAnsi="Arial" w:cs="Arial"/>
+                <w:b/>
+                <w:szCs w:val="26"/>
+              </w:rPr>
+              <w:t>88</w:t>
+            </w:r>
           </w:p>
         </w:tc>
         <w:tc>
@@ -630,6 +638,14 @@
                 <w:szCs w:val="26"/>
               </w:rPr>
             </w:pPr>
+            <w:r>
+              <w:rPr>
+                <w:rFonts w:ascii="Arial" w:hAnsi="Arial" w:cs="Arial"/>
+                <w:b/>
+                <w:szCs w:val="26"/>
+              </w:rPr>
+              <w:t>34</w:t>
+            </w:r>
           </w:p>
         </w:tc>
         <w:tc>
@@ -652,6 +668,14 @@
                 <w:szCs w:val="26"/>
               </w:rPr>
             </w:pPr>
+            <w:r>
+              <w:rPr>
+                <w:rFonts w:ascii="Arial" w:hAnsi="Arial" w:cs="Arial"/>
+                <w:b/>
+                <w:szCs w:val="26"/>
+              </w:rPr>
+              <w:t>88</w:t>
+            </w:r>
           </w:p>
         </w:tc>
         <w:tc>
@@ -674,6 +698,14 @@
                 <w:szCs w:val="26"/>
               </w:rPr>
             </w:pPr>
+            <w:r>
+              <w:rPr>
+                <w:rFonts w:ascii="Arial" w:hAnsi="Arial" w:cs="Arial"/>
+                <w:b/>
+                <w:szCs w:val="26"/>
+              </w:rPr>
+              <w:t>165</w:t>
+            </w:r>
           </w:p>
         </w:tc>
         <w:tc>
@@ -696,6 +728,14 @@
                 <w:szCs w:val="26"/>
               </w:rPr>
             </w:pPr>
+            <w:r>
+              <w:rPr>
+                <w:rFonts w:ascii="Arial" w:hAnsi="Arial" w:cs="Arial"/>
+                <w:b/>
+                <w:szCs w:val="26"/>
+              </w:rPr>
+              <w:t>2</w:t>
+            </w:r>
           </w:p>
         </w:tc>
       </w:tr>
@@ -724,6 +764,14 @@
                 <w:szCs w:val="26"/>
               </w:rPr>
             </w:pPr>
+            <w:r>
+              <w:rPr>
+                <w:rFonts w:ascii="Arial" w:hAnsi="Arial" w:cs="Arial"/>
+                <w:b/>
+                <w:szCs w:val="26"/>
+              </w:rPr>
+              <w:t>26</w:t>
+            </w:r>
           </w:p>
         </w:tc>
         <w:tc>
@@ -746,6 +794,14 @@
                 <w:szCs w:val="26"/>
               </w:rPr>
             </w:pPr>
+            <w:r>
+              <w:rPr>
+                <w:rFonts w:ascii="Arial" w:hAnsi="Arial" w:cs="Arial"/>
+                <w:b/>
+                <w:szCs w:val="26"/>
+              </w:rPr>
+              <w:t>-99</w:t>
+            </w:r>
           </w:p>
         </w:tc>
         <w:tc>
@@ -818,6 +874,16 @@
                 <w:szCs w:val="26"/>
               </w:rPr>
             </w:pPr>
+            <w:r>
+              <w:rPr>
+                <w:rFonts w:ascii="Arial" w:hAnsi="Arial" w:cs="Arial"/>
+                <w:b/>
+                <w:szCs w:val="26"/>
+              </w:rPr>
+              <w:t>30</w:t>
+            </w:r>
+            <w:bookmarkStart w:id="0" w:name="_GoBack"/>
+            <w:bookmarkEnd w:id="0"/>
           </w:p>
         </w:tc>
         <w:tc>
@@ -840,6 +906,14 @@
                 <w:szCs w:val="26"/>
               </w:rPr>
             </w:pPr>
+            <w:r>
+              <w:rPr>
+                <w:rFonts w:ascii="Arial" w:hAnsi="Arial" w:cs="Arial"/>
+                <w:b/>
+                <w:szCs w:val="26"/>
+              </w:rPr>
+              <w:t>99</w:t>
+            </w:r>
           </w:p>
         </w:tc>
         <w:tc>
@@ -862,6 +936,14 @@
                 <w:szCs w:val="26"/>
               </w:rPr>
             </w:pPr>
+            <w:r>
+              <w:rPr>
+                <w:rFonts w:ascii="Arial" w:hAnsi="Arial" w:cs="Arial"/>
+                <w:b/>
+                <w:szCs w:val="26"/>
+              </w:rPr>
+              <w:t>264</w:t>
+            </w:r>
           </w:p>
         </w:tc>
         <w:tc>
@@ -884,6 +966,14 @@
                 <w:szCs w:val="26"/>
               </w:rPr>
             </w:pPr>
+            <w:r>
+              <w:rPr>
+                <w:rFonts w:ascii="Arial" w:hAnsi="Arial" w:cs="Arial"/>
+                <w:b/>
+                <w:szCs w:val="26"/>
+              </w:rPr>
+              <w:t>3</w:t>
+            </w:r>
           </w:p>
         </w:tc>
       </w:tr>

</xml_diff>